<commit_message>
update picture + colors, improve OpenGraph
</commit_message>
<xml_diff>
--- a/Changes to al-folio.docx
+++ b/Changes to al-folio.docx
@@ -324,7 +324,77 @@
         </w:numPr>
       </w:pPr>
       <w:r>
+        <w:t>_config.yml: Edit picture</w:t>
+      </w:r>
+    </w:p>
+    <w:p>
+      <w:pPr>
+        <w:pStyle w:val="ListParagraph"/>
+        <w:numPr>
+          <w:ilvl w:val="0"/>
+          <w:numId w:val="1"/>
+        </w:numPr>
+      </w:pPr>
+      <w:r>
         <w:t>_includes/metadata: Edit “properties”</w:t>
+      </w:r>
+    </w:p>
+    <w:p>
+      <w:pPr>
+        <w:pStyle w:val="Heading1"/>
+      </w:pPr>
+      <w:r>
+        <w:t>Favicon</w:t>
+      </w:r>
+    </w:p>
+    <w:p>
+      <w:pPr>
+        <w:pStyle w:val="ListParagraph"/>
+        <w:numPr>
+          <w:ilvl w:val="0"/>
+          <w:numId w:val="1"/>
+        </w:numPr>
+      </w:pPr>
+      <w:r>
+        <w:t>Edit placement of favicon in browser tab</w:t>
+      </w:r>
+    </w:p>
+    <w:p>
+      <w:pPr>
+        <w:pStyle w:val="Heading1"/>
+      </w:pPr>
+      <w:r>
+        <w:t>Color</w:t>
+      </w:r>
+    </w:p>
+    <w:p>
+      <w:pPr>
+        <w:pStyle w:val="ListParagraph"/>
+        <w:numPr>
+          <w:ilvl w:val="0"/>
+          <w:numId w:val="1"/>
+        </w:numPr>
+      </w:pPr>
+      <w:r>
+        <w:t>_sass/variables: add custom colors</w:t>
+      </w:r>
+    </w:p>
+    <w:p>
+      <w:pPr>
+        <w:pStyle w:val="ListParagraph"/>
+        <w:numPr>
+          <w:ilvl w:val="0"/>
+          <w:numId w:val="1"/>
+        </w:numPr>
+      </w:pPr>
+      <w:r>
+        <w:t>_sass/</w:t>
+      </w:r>
+      <w:r>
+        <w:t>themes</w:t>
+      </w:r>
+      <w:r>
+        <w:t>: change default colors</w:t>
       </w:r>
     </w:p>
     <w:sectPr>

</xml_diff>